<commit_message>
update invoice details in filled.docx; add error handling for DOCX to PDF conversion in main.py
</commit_message>
<xml_diff>
--- a/filled.docx
+++ b/filled.docx
@@ -204,7 +204,7 @@
               </w:rPr>
             </w:pPr>
             <w:r>
-              <w:t>Date: 30-12-2024</w:t>
+              <w:t>Date: 1-2-3</w:t>
             </w:r>
           </w:p>
         </w:tc>
@@ -307,8 +307,8 @@
         </w:tblCellMar>
       </w:tblPr>
       <w:tblGrid>
-        <w:gridCol w:w="1708"/>
-        <w:gridCol w:w="4592"/>
+        <w:gridCol w:w="1707"/>
+        <w:gridCol w:w="4593"/>
         <w:gridCol w:w="1411"/>
         <w:gridCol w:w="3628"/>
       </w:tblGrid>
@@ -316,7 +316,7 @@
         <w:trPr/>
         <w:tc>
           <w:tcPr>
-            <w:tcW w:w="1708" w:type="dxa"/>
+            <w:tcW w:w="1707" w:type="dxa"/>
             <w:tcBorders/>
           </w:tcPr>
           <w:p>
@@ -346,7 +346,7 @@
         </w:tc>
         <w:tc>
           <w:tcPr>
-            <w:tcW w:w="4592" w:type="dxa"/>
+            <w:tcW w:w="4593" w:type="dxa"/>
             <w:tcBorders/>
           </w:tcPr>
           <w:p>
@@ -431,7 +431,7 @@
         </w:trPr>
         <w:tc>
           <w:tcPr>
-            <w:tcW w:w="1708" w:type="dxa"/>
+            <w:tcW w:w="1707" w:type="dxa"/>
             <w:tcBorders/>
           </w:tcPr>
           <w:p>
@@ -457,7 +457,7 @@
         </w:tc>
         <w:tc>
           <w:tcPr>
-            <w:tcW w:w="4592" w:type="dxa"/>
+            <w:tcW w:w="4593" w:type="dxa"/>
             <w:tcBorders/>
           </w:tcPr>
           <w:p>
@@ -547,7 +547,7 @@
         </w:trPr>
         <w:tc>
           <w:tcPr>
-            <w:tcW w:w="1708" w:type="dxa"/>
+            <w:tcW w:w="1707" w:type="dxa"/>
             <w:tcBorders/>
           </w:tcPr>
           <w:p>
@@ -613,7 +613,7 @@
         </w:tc>
         <w:tc>
           <w:tcPr>
-            <w:tcW w:w="4592" w:type="dxa"/>
+            <w:tcW w:w="4593" w:type="dxa"/>
             <w:tcBorders/>
           </w:tcPr>
           <w:p>
@@ -762,7 +762,7 @@
               </w:rPr>
             </w:pPr>
             <w:r>
-              <w:t>khandu don</w:t>
+              <w:t>dholakpur</w:t>
             </w:r>
           </w:p>
         </w:tc>
@@ -771,7 +771,7 @@
         <w:trPr/>
         <w:tc>
           <w:tcPr>
-            <w:tcW w:w="1708" w:type="dxa"/>
+            <w:tcW w:w="1707" w:type="dxa"/>
             <w:tcBorders/>
           </w:tcPr>
           <w:p>
@@ -796,7 +796,7 @@
         </w:tc>
         <w:tc>
           <w:tcPr>
-            <w:tcW w:w="4592" w:type="dxa"/>
+            <w:tcW w:w="4593" w:type="dxa"/>
             <w:tcBorders/>
           </w:tcPr>
           <w:p>
@@ -866,7 +866,7 @@
               </w:rPr>
             </w:pPr>
             <w:r>
-              <w:t>khandu don</w:t>
+              <w:t>12345</w:t>
             </w:r>
           </w:p>
         </w:tc>
@@ -1660,7 +1660,7 @@
       <w:tblPr>
         <w:tblW w:w="5000" w:type="pct"/>
         <w:jc w:val="start"/>
-        <w:tblInd w:w="-5" w:type="dxa"/>
+        <w:tblInd w:w="0" w:type="dxa"/>
         <w:tblLayout w:type="fixed"/>
         <w:tblCellMar>
           <w:top w:w="55" w:type="dxa"/>
@@ -1670,21 +1670,17 @@
         </w:tblCellMar>
       </w:tblPr>
       <w:tblGrid>
-        <w:gridCol w:w="6463"/>
-        <w:gridCol w:w="3061"/>
+        <w:gridCol w:w="6462"/>
+        <w:gridCol w:w="3062"/>
         <w:gridCol w:w="1816"/>
       </w:tblGrid>
       <w:tr>
         <w:trPr/>
         <w:tc>
           <w:tcPr>
-            <w:tcW w:w="6463" w:type="dxa"/>
+            <w:tcW w:w="6462" w:type="dxa"/>
             <w:vMerge w:val="restart"/>
-            <w:tcBorders>
-              <w:top w:val="single" w:sz="4" w:space="0" w:color="000000"/>
-              <w:start w:val="single" w:sz="4" w:space="0" w:color="000000"/>
-              <w:bottom w:val="single" w:sz="4" w:space="0" w:color="000000"/>
-            </w:tcBorders>
+            <w:tcBorders/>
           </w:tcPr>
           <w:p>
             <w:pPr>
@@ -1829,10 +1825,8 @@
         </w:tc>
         <w:tc>
           <w:tcPr>
-            <w:tcW w:w="3061" w:type="dxa"/>
-            <w:tcBorders>
-              <w:top w:val="single" w:sz="4" w:space="0" w:color="000000"/>
-              <w:start w:val="single" w:sz="4" w:space="0" w:color="000000"/>
+            <w:tcW w:w="3062" w:type="dxa"/>
+            <w:tcBorders>
               <w:bottom w:val="single" w:sz="4" w:space="0" w:color="000000"/>
             </w:tcBorders>
           </w:tcPr>
@@ -1861,10 +1855,7 @@
           <w:tcPr>
             <w:tcW w:w="1816" w:type="dxa"/>
             <w:tcBorders>
-              <w:top w:val="single" w:sz="4" w:space="0" w:color="000000"/>
-              <w:start w:val="single" w:sz="4" w:space="0" w:color="000000"/>
-              <w:bottom w:val="single" w:sz="4" w:space="0" w:color="000000"/>
-              <w:end w:val="single" w:sz="4" w:space="0" w:color="000000"/>
+              <w:bottom w:val="single" w:sz="4" w:space="0" w:color="000000"/>
             </w:tcBorders>
           </w:tcPr>
           <w:p>
@@ -1893,11 +1884,9 @@
         <w:trPr/>
         <w:tc>
           <w:tcPr>
-            <w:tcW w:w="6463" w:type="dxa"/>
+            <w:tcW w:w="6462" w:type="dxa"/>
             <w:vMerge w:val="continue"/>
             <w:tcBorders>
-              <w:top w:val="single" w:sz="4" w:space="0" w:color="000000"/>
-              <w:start w:val="single" w:sz="4" w:space="0" w:color="000000"/>
               <w:bottom w:val="single" w:sz="4" w:space="0" w:color="000000"/>
             </w:tcBorders>
           </w:tcPr>
@@ -1923,9 +1912,8 @@
         </w:tc>
         <w:tc>
           <w:tcPr>
-            <w:tcW w:w="3061" w:type="dxa"/>
-            <w:tcBorders>
-              <w:start w:val="single" w:sz="4" w:space="0" w:color="000000"/>
+            <w:tcW w:w="3062" w:type="dxa"/>
+            <w:tcBorders>
               <w:bottom w:val="single" w:sz="4" w:space="0" w:color="000000"/>
             </w:tcBorders>
           </w:tcPr>
@@ -1954,9 +1942,7 @@
           <w:tcPr>
             <w:tcW w:w="1816" w:type="dxa"/>
             <w:tcBorders>
-              <w:start w:val="single" w:sz="4" w:space="0" w:color="000000"/>
-              <w:bottom w:val="single" w:sz="4" w:space="0" w:color="000000"/>
-              <w:end w:val="single" w:sz="4" w:space="0" w:color="000000"/>
+              <w:bottom w:val="single" w:sz="4" w:space="0" w:color="000000"/>
             </w:tcBorders>
           </w:tcPr>
           <w:p>
@@ -1985,11 +1971,9 @@
         <w:trPr/>
         <w:tc>
           <w:tcPr>
-            <w:tcW w:w="6463" w:type="dxa"/>
+            <w:tcW w:w="6462" w:type="dxa"/>
             <w:vMerge w:val="continue"/>
             <w:tcBorders>
-              <w:top w:val="single" w:sz="4" w:space="0" w:color="000000"/>
-              <w:start w:val="single" w:sz="4" w:space="0" w:color="000000"/>
               <w:bottom w:val="single" w:sz="4" w:space="0" w:color="000000"/>
             </w:tcBorders>
           </w:tcPr>
@@ -2015,9 +1999,8 @@
         </w:tc>
         <w:tc>
           <w:tcPr>
-            <w:tcW w:w="3061" w:type="dxa"/>
-            <w:tcBorders>
-              <w:start w:val="single" w:sz="4" w:space="0" w:color="000000"/>
+            <w:tcW w:w="3062" w:type="dxa"/>
+            <w:tcBorders>
               <w:bottom w:val="single" w:sz="4" w:space="0" w:color="000000"/>
             </w:tcBorders>
           </w:tcPr>
@@ -2046,9 +2029,7 @@
           <w:tcPr>
             <w:tcW w:w="1816" w:type="dxa"/>
             <w:tcBorders>
-              <w:start w:val="single" w:sz="4" w:space="0" w:color="000000"/>
-              <w:bottom w:val="single" w:sz="4" w:space="0" w:color="000000"/>
-              <w:end w:val="single" w:sz="4" w:space="0" w:color="000000"/>
+              <w:bottom w:val="single" w:sz="4" w:space="0" w:color="000000"/>
             </w:tcBorders>
           </w:tcPr>
           <w:p>
@@ -2077,11 +2058,9 @@
         <w:trPr/>
         <w:tc>
           <w:tcPr>
-            <w:tcW w:w="6463" w:type="dxa"/>
+            <w:tcW w:w="6462" w:type="dxa"/>
             <w:vMerge w:val="continue"/>
             <w:tcBorders>
-              <w:top w:val="single" w:sz="4" w:space="0" w:color="000000"/>
-              <w:start w:val="single" w:sz="4" w:space="0" w:color="000000"/>
               <w:bottom w:val="single" w:sz="4" w:space="0" w:color="000000"/>
             </w:tcBorders>
           </w:tcPr>
@@ -2107,9 +2086,8 @@
         </w:tc>
         <w:tc>
           <w:tcPr>
-            <w:tcW w:w="3061" w:type="dxa"/>
-            <w:tcBorders>
-              <w:start w:val="single" w:sz="4" w:space="0" w:color="000000"/>
+            <w:tcW w:w="3062" w:type="dxa"/>
+            <w:tcBorders>
               <w:bottom w:val="single" w:sz="4" w:space="0" w:color="000000"/>
             </w:tcBorders>
           </w:tcPr>
@@ -2138,9 +2116,7 @@
           <w:tcPr>
             <w:tcW w:w="1816" w:type="dxa"/>
             <w:tcBorders>
-              <w:start w:val="single" w:sz="4" w:space="0" w:color="000000"/>
-              <w:bottom w:val="single" w:sz="4" w:space="0" w:color="000000"/>
-              <w:end w:val="single" w:sz="4" w:space="0" w:color="000000"/>
+              <w:bottom w:val="single" w:sz="4" w:space="0" w:color="000000"/>
             </w:tcBorders>
           </w:tcPr>
           <w:p>
@@ -2169,13 +2145,9 @@
         <w:trPr/>
         <w:tc>
           <w:tcPr>
-            <w:tcW w:w="6463" w:type="dxa"/>
+            <w:tcW w:w="6462" w:type="dxa"/>
             <w:vMerge w:val="continue"/>
-            <w:tcBorders>
-              <w:top w:val="single" w:sz="4" w:space="0" w:color="000000"/>
-              <w:start w:val="single" w:sz="4" w:space="0" w:color="000000"/>
-              <w:bottom w:val="single" w:sz="4" w:space="0" w:color="000000"/>
-            </w:tcBorders>
+            <w:tcBorders/>
           </w:tcPr>
           <w:p>
             <w:pPr>
@@ -2199,11 +2171,8 @@
         </w:tc>
         <w:tc>
           <w:tcPr>
-            <w:tcW w:w="3061" w:type="dxa"/>
-            <w:tcBorders>
-              <w:start w:val="single" w:sz="4" w:space="0" w:color="000000"/>
-              <w:bottom w:val="single" w:sz="4" w:space="0" w:color="000000"/>
-            </w:tcBorders>
+            <w:tcW w:w="3062" w:type="dxa"/>
+            <w:tcBorders/>
           </w:tcPr>
           <w:p>
             <w:pPr>
@@ -2249,11 +2218,7 @@
         <w:tc>
           <w:tcPr>
             <w:tcW w:w="1816" w:type="dxa"/>
-            <w:tcBorders>
-              <w:start w:val="single" w:sz="4" w:space="0" w:color="000000"/>
-              <w:bottom w:val="single" w:sz="4" w:space="0" w:color="000000"/>
-              <w:end w:val="single" w:sz="4" w:space="0" w:color="000000"/>
-            </w:tcBorders>
+            <w:tcBorders/>
           </w:tcPr>
           <w:p>
             <w:pPr>

</xml_diff>

<commit_message>
Change the format- added some text
</commit_message>
<xml_diff>
--- a/filled.docx
+++ b/filled.docx
@@ -204,7 +204,16 @@
               </w:rPr>
             </w:pPr>
             <w:r>
-              <w:t>Date: sdfafbsdf</w:t>
+              <w:rPr/>
+              <w:t>Date: 0</w:t>
+            </w:r>
+            <w:r>
+              <w:rPr/>
+              <w:t>5</w:t>
+            </w:r>
+            <w:r>
+              <w:rPr/>
+              <w:t>-02-2025</w:t>
             </w:r>
           </w:p>
         </w:tc>
@@ -262,37 +271,35 @@
               </w:rPr>
             </w:pPr>
             <w:r>
-              <w:t>Invoice No.: 3</w:t>
+              <w:rPr/>
+              <w:t xml:space="preserve">Invoice No.: </w:t>
+            </w:r>
+            <w:r>
+              <w:rPr/>
+              <w:t>0</w:t>
+            </w:r>
+            <w:r>
+              <w:rPr/>
+              <w:t>6</w:t>
+            </w:r>
+            <w:r>
+              <w:rPr>
+                <w:sz w:val="32"/>
+                <w:szCs w:val="32"/>
+              </w:rPr>
+              <w:t>/</w:t>
+            </w:r>
+            <w:r>
+              <w:rPr>
+                <w:sz w:val="24"/>
+                <w:szCs w:val="24"/>
+              </w:rPr>
+              <w:t>Feb</w:t>
             </w:r>
           </w:p>
         </w:tc>
       </w:tr>
     </w:tbl>
-    <w:p>
-      <w:pPr>
-        <w:pStyle w:val="Normal"/>
-        <w:tabs>
-          <w:tab w:val="clear" w:pos="709"/>
-          <w:tab w:val="right" w:pos="10772" w:leader="none"/>
-        </w:tabs>
-        <w:bidi w:val="0"/>
-        <w:jc w:val="start"/>
-        <w:rPr>
-          <w:b w:val="false"/>
-          <w:bCs w:val="false"/>
-          <w:sz w:val="32"/>
-          <w:szCs w:val="32"/>
-        </w:rPr>
-      </w:pPr>
-      <w:r>
-        <w:rPr>
-          <w:b w:val="false"/>
-          <w:bCs w:val="false"/>
-          <w:sz w:val="32"/>
-          <w:szCs w:val="32"/>
-        </w:rPr>
-      </w:r>
-    </w:p>
     <w:p>
       <w:pPr>
         <w:pStyle w:val="Normal"/>
@@ -561,7 +568,8 @@
               </w:rPr>
             </w:pPr>
             <w:r>
-              <w:t>Ukuyvb</w:t>
+              <w:rPr/>
+              <w:t>Vatika City Owner Association</w:t>
             </w:r>
           </w:p>
         </w:tc>
@@ -593,6 +601,41 @@
                 <w:sz w:val="24"/>
                 <w:szCs w:val="24"/>
               </w:rPr>
+              <w:t>Address:</w:t>
+            </w:r>
+          </w:p>
+          <w:p>
+            <w:pPr>
+              <w:pStyle w:val="TableContents"/>
+              <w:bidi w:val="0"/>
+              <w:jc w:val="start"/>
+              <w:rPr>
+                <w:rFonts w:ascii="Noto Sans" w:hAnsi="Noto Sans"/>
+                <w:sz w:val="24"/>
+                <w:szCs w:val="24"/>
+              </w:rPr>
+            </w:pPr>
+            <w:r>
+              <w:rPr/>
+            </w:r>
+          </w:p>
+          <w:p>
+            <w:pPr>
+              <w:pStyle w:val="TableContents"/>
+              <w:bidi w:val="0"/>
+              <w:jc w:val="start"/>
+              <w:rPr>
+                <w:rFonts w:ascii="Noto Sans" w:hAnsi="Noto Sans"/>
+                <w:sz w:val="24"/>
+                <w:szCs w:val="24"/>
+              </w:rPr>
+            </w:pPr>
+            <w:r>
+              <w:rPr>
+                <w:rFonts w:ascii="Noto Sans" w:hAnsi="Noto Sans"/>
+                <w:sz w:val="24"/>
+                <w:szCs w:val="24"/>
+              </w:rPr>
               <w:t>Email:</w:t>
             </w:r>
           </w:p>
@@ -643,6 +686,43 @@
             <w:vMerge w:val="restart"/>
             <w:tcBorders/>
           </w:tcPr>
+          <w:p>
+            <w:pPr>
+              <w:pStyle w:val="Normal"/>
+              <w:tabs>
+                <w:tab w:val="clear" w:pos="709"/>
+                <w:tab w:val="right" w:pos="10772" w:leader="none"/>
+              </w:tabs>
+              <w:bidi w:val="0"/>
+              <w:jc w:val="start"/>
+              <w:rPr/>
+            </w:pPr>
+            <w:r>
+              <w:rPr>
+                <w:rStyle w:val="Hyperlink"/>
+                <w:rFonts w:ascii="Noto Sans" w:hAnsi="Noto Sans"/>
+                <w:b w:val="false"/>
+                <w:bCs w:val="false"/>
+                <w:sz w:val="24"/>
+                <w:szCs w:val="24"/>
+                <w:u w:val="none"/>
+              </w:rPr>
+              <w:t>K</w:t>
+            </w:r>
+            <w:r>
+              <w:rPr>
+                <w:rStyle w:val="Hyperlink"/>
+                <w:rFonts w:ascii="Noto Sans" w:hAnsi="Noto Sans"/>
+                <w:b w:val="false"/>
+                <w:bCs w:val="false"/>
+                <w:color w:val="000000"/>
+                <w:sz w:val="24"/>
+                <w:szCs w:val="24"/>
+                <w:u w:val="none"/>
+              </w:rPr>
+              <w:t>anawani, Extn. Part-B, Gali no-4, Indirapuram, Ghaziabad</w:t>
+            </w:r>
+          </w:p>
           <w:p>
             <w:pPr>
               <w:pStyle w:val="Normal"/>
@@ -789,7 +869,16 @@
               </w:rPr>
             </w:pPr>
             <w:r>
-              <w:t>sadgbef</w:t>
+              <w:rPr/>
+              <w:t>Ground Floor, Jasminium Tower-2, Vatika City, Sector-49, Sohna Road, Gurgaon, Gurugram, Haryana, 12</w:t>
+            </w:r>
+            <w:r>
+              <w:rPr/>
+              <w:t>2</w:t>
+            </w:r>
+            <w:r>
+              <w:rPr/>
+              <w:t>002</w:t>
             </w:r>
           </w:p>
         </w:tc>
@@ -895,7 +984,8 @@
               </w:rPr>
             </w:pPr>
             <w:r>
-              <w:t>thnyunfd</w:t>
+              <w:rPr/>
+              <w:t>06AACAV0323J1ZQ</w:t>
             </w:r>
           </w:p>
         </w:tc>
@@ -1103,7 +1193,8 @@
               </w:rPr>
             </w:pPr>
             <w:r>
-              <w:t>steel letter</w:t>
+              <w:rPr/>
+              <w:t>Letter 60" x 10</w:t>
             </w:r>
           </w:p>
         </w:tc>
@@ -1126,7 +1217,8 @@
               </w:rPr>
             </w:pPr>
             <w:r>
-              <w:t>1</w:t>
+              <w:rPr/>
+              <w:t>600</w:t>
             </w:r>
           </w:p>
         </w:tc>
@@ -1149,7 +1241,8 @@
               </w:rPr>
             </w:pPr>
             <w:r>
-              <w:t>150</w:t>
+              <w:rPr/>
+              <w:t>290</w:t>
             </w:r>
           </w:p>
         </w:tc>
@@ -1172,7 +1265,8 @@
               </w:rPr>
             </w:pPr>
             <w:r>
-              <w:t>150</w:t>
+              <w:rPr/>
+              <w:t>174000</w:t>
             </w:r>
           </w:p>
         </w:tc>
@@ -1198,7 +1292,8 @@
               </w:rPr>
             </w:pPr>
             <w:r>
-              <w:t>acp letter</w:t>
+              <w:rPr/>
+              <w:t>Iron Work</w:t>
             </w:r>
           </w:p>
         </w:tc>
@@ -1221,7 +1316,8 @@
               </w:rPr>
             </w:pPr>
             <w:r>
-              <w:t>1</w:t>
+              <w:rPr/>
+              <w:t>740</w:t>
             </w:r>
           </w:p>
         </w:tc>
@@ -1244,7 +1340,8 @@
               </w:rPr>
             </w:pPr>
             <w:r>
-              <w:t>120</w:t>
+              <w:rPr/>
+              <w:t>150</w:t>
             </w:r>
           </w:p>
         </w:tc>
@@ -1267,7 +1364,8 @@
               </w:rPr>
             </w:pPr>
             <w:r>
-              <w:t>120</w:t>
+              <w:rPr/>
+              <w:t>111000</w:t>
             </w:r>
           </w:p>
         </w:tc>
@@ -1292,7 +1390,10 @@
                 <w:szCs w:val="24"/>
               </w:rPr>
             </w:pPr>
-            <w:r/>
+            <w:r>
+              <w:rPr/>
+              <w:t>Paint</w:t>
+            </w:r>
           </w:p>
         </w:tc>
         <w:tc>
@@ -1313,7 +1414,13 @@
                 <w:szCs w:val="24"/>
               </w:rPr>
             </w:pPr>
-            <w:r/>
+            <w:r>
+              <w:rPr>
+                <w:rFonts w:ascii="Noto Sans" w:hAnsi="Noto Sans"/>
+                <w:sz w:val="24"/>
+                <w:szCs w:val="24"/>
+              </w:rPr>
+            </w:r>
           </w:p>
         </w:tc>
         <w:tc>
@@ -1334,7 +1441,13 @@
                 <w:szCs w:val="24"/>
               </w:rPr>
             </w:pPr>
-            <w:r/>
+            <w:r>
+              <w:rPr>
+                <w:rFonts w:ascii="Noto Sans" w:hAnsi="Noto Sans"/>
+                <w:sz w:val="24"/>
+                <w:szCs w:val="24"/>
+              </w:rPr>
+            </w:r>
           </w:p>
         </w:tc>
         <w:tc>
@@ -1355,7 +1468,10 @@
                 <w:szCs w:val="24"/>
               </w:rPr>
             </w:pPr>
-            <w:r/>
+            <w:r>
+              <w:rPr/>
+              <w:t>12000</w:t>
+            </w:r>
           </w:p>
         </w:tc>
       </w:tr>
@@ -1379,7 +1495,10 @@
                 <w:szCs w:val="24"/>
               </w:rPr>
             </w:pPr>
-            <w:r/>
+            <w:r>
+              <w:rPr/>
+              <w:t>Cartage</w:t>
+            </w:r>
           </w:p>
         </w:tc>
         <w:tc>
@@ -1400,7 +1519,13 @@
                 <w:szCs w:val="24"/>
               </w:rPr>
             </w:pPr>
-            <w:r/>
+            <w:r>
+              <w:rPr>
+                <w:rFonts w:ascii="Noto Sans" w:hAnsi="Noto Sans"/>
+                <w:sz w:val="24"/>
+                <w:szCs w:val="24"/>
+              </w:rPr>
+            </w:r>
           </w:p>
         </w:tc>
         <w:tc>
@@ -1421,7 +1546,13 @@
                 <w:szCs w:val="24"/>
               </w:rPr>
             </w:pPr>
-            <w:r/>
+            <w:r>
+              <w:rPr>
+                <w:rFonts w:ascii="Noto Sans" w:hAnsi="Noto Sans"/>
+                <w:sz w:val="24"/>
+                <w:szCs w:val="24"/>
+              </w:rPr>
+            </w:r>
           </w:p>
         </w:tc>
         <w:tc>
@@ -1442,7 +1573,10 @@
                 <w:szCs w:val="24"/>
               </w:rPr>
             </w:pPr>
-            <w:r/>
+            <w:r>
+              <w:rPr/>
+              <w:t>3000</w:t>
+            </w:r>
           </w:p>
         </w:tc>
       </w:tr>
@@ -1466,7 +1600,13 @@
                 <w:szCs w:val="24"/>
               </w:rPr>
             </w:pPr>
-            <w:r/>
+            <w:r>
+              <w:rPr>
+                <w:rFonts w:ascii="Noto Sans" w:hAnsi="Noto Sans"/>
+                <w:sz w:val="24"/>
+                <w:szCs w:val="24"/>
+              </w:rPr>
+            </w:r>
           </w:p>
         </w:tc>
         <w:tc>
@@ -1487,7 +1627,13 @@
                 <w:szCs w:val="24"/>
               </w:rPr>
             </w:pPr>
-            <w:r/>
+            <w:r>
+              <w:rPr>
+                <w:rFonts w:ascii="Noto Sans" w:hAnsi="Noto Sans"/>
+                <w:sz w:val="24"/>
+                <w:szCs w:val="24"/>
+              </w:rPr>
+            </w:r>
           </w:p>
         </w:tc>
         <w:tc>
@@ -1508,7 +1654,13 @@
                 <w:szCs w:val="24"/>
               </w:rPr>
             </w:pPr>
-            <w:r/>
+            <w:r>
+              <w:rPr>
+                <w:rFonts w:ascii="Noto Sans" w:hAnsi="Noto Sans"/>
+                <w:sz w:val="24"/>
+                <w:szCs w:val="24"/>
+              </w:rPr>
+            </w:r>
           </w:p>
         </w:tc>
         <w:tc>
@@ -1529,7 +1681,13 @@
                 <w:szCs w:val="24"/>
               </w:rPr>
             </w:pPr>
-            <w:r/>
+            <w:r>
+              <w:rPr>
+                <w:rFonts w:ascii="Noto Sans" w:hAnsi="Noto Sans"/>
+                <w:sz w:val="24"/>
+                <w:szCs w:val="24"/>
+              </w:rPr>
+            </w:r>
           </w:p>
         </w:tc>
       </w:tr>
@@ -1547,8 +1705,8 @@
           <w:rFonts w:ascii="Noto Sans" w:hAnsi="Noto Sans"/>
           <w:b/>
           <w:bCs/>
-          <w:sz w:val="42"/>
-          <w:szCs w:val="42"/>
+          <w:sz w:val="32"/>
+          <w:szCs w:val="32"/>
         </w:rPr>
       </w:pPr>
       <w:r>
@@ -1556,8 +1714,8 @@
           <w:rFonts w:ascii="Noto Sans" w:hAnsi="Noto Sans"/>
           <w:b/>
           <w:bCs/>
-          <w:sz w:val="42"/>
-          <w:szCs w:val="42"/>
+          <w:sz w:val="32"/>
+          <w:szCs w:val="32"/>
         </w:rPr>
       </w:r>
     </w:p>
@@ -1637,7 +1795,7 @@
                 <w:szCs w:val="24"/>
                 <w:u w:val="single"/>
               </w:rPr>
-              <w:t>Sunil Srivastava</w:t>
+              <w:t>Swastik Creation</w:t>
             </w:r>
           </w:p>
           <w:p>
@@ -1666,7 +1824,16 @@
                 <w:szCs w:val="24"/>
                 <w:u w:val="single"/>
               </w:rPr>
-              <w:t>Shivalik Mercantile</w:t>
+              <w:t xml:space="preserve">Shivalik </w:t>
+            </w:r>
+            <w:r>
+              <w:rPr>
+                <w:rFonts w:ascii="Noto Sans" w:hAnsi="Noto Sans"/>
+                <w:sz w:val="24"/>
+                <w:szCs w:val="24"/>
+                <w:u w:val="single"/>
+              </w:rPr>
+              <w:t>Small Finance Bank</w:t>
             </w:r>
           </w:p>
           <w:p>
@@ -1775,7 +1942,8 @@
               </w:rPr>
             </w:pPr>
             <w:r>
-              <w:t>270.0</w:t>
+              <w:rPr/>
+              <w:t>300000.0</w:t>
             </w:r>
           </w:p>
         </w:tc>
@@ -1857,7 +2025,8 @@
               </w:rPr>
             </w:pPr>
             <w:r>
-              <w:t>48.6</w:t>
+              <w:rPr/>
+              <w:t>0</w:t>
             </w:r>
           </w:p>
         </w:tc>
@@ -1939,7 +2108,8 @@
               </w:rPr>
             </w:pPr>
             <w:r>
-              <w:t>0</w:t>
+              <w:rPr/>
+              <w:t>27000.0</w:t>
             </w:r>
           </w:p>
         </w:tc>
@@ -2021,7 +2191,8 @@
               </w:rPr>
             </w:pPr>
             <w:r>
-              <w:t>0</w:t>
+              <w:rPr/>
+              <w:t>27000.0</w:t>
             </w:r>
           </w:p>
         </w:tc>
@@ -2071,9 +2242,10 @@
               </w:rPr>
             </w:pPr>
             <w:r>
-              <w:t>Total:</w:t>
+              <w:rPr/>
+              <w:t>Total (Round Off):</w:t>
               <w:br/>
-              <w:t xml:space="preserve"> Three Hundred And Nineteen Only only</w:t>
+              <w:t>Three Hundred And Fifty-Four Thousand Only</w:t>
             </w:r>
           </w:p>
         </w:tc>
@@ -2094,7 +2266,8 @@
               </w:rPr>
             </w:pPr>
             <w:r>
-              <w:t>318.60</w:t>
+              <w:rPr/>
+              <w:t>354000.00</w:t>
             </w:r>
           </w:p>
         </w:tc>
@@ -2113,8 +2286,8 @@
           <w:rFonts w:ascii="Noto Sans" w:hAnsi="Noto Sans"/>
           <w:b/>
           <w:bCs/>
-          <w:sz w:val="42"/>
-          <w:szCs w:val="42"/>
+          <w:sz w:val="32"/>
+          <w:szCs w:val="32"/>
         </w:rPr>
       </w:pPr>
       <w:r>
@@ -2122,8 +2295,8 @@
           <w:rFonts w:ascii="Noto Sans" w:hAnsi="Noto Sans"/>
           <w:b/>
           <w:bCs/>
-          <w:sz w:val="42"/>
-          <w:szCs w:val="42"/>
+          <w:sz w:val="32"/>
+          <w:szCs w:val="32"/>
         </w:rPr>
       </w:r>
     </w:p>
@@ -2152,6 +2325,7 @@
           <w:sz w:val="42"/>
           <w:szCs w:val="42"/>
         </w:rPr>
+        <w:t>Terms:</w:t>
       </w:r>
     </w:p>
     <w:p>
@@ -2165,20 +2339,21 @@
         <w:jc w:val="start"/>
         <w:rPr>
           <w:rFonts w:ascii="Noto Sans" w:hAnsi="Noto Sans"/>
-          <w:b/>
-          <w:bCs/>
-          <w:sz w:val="42"/>
-          <w:szCs w:val="42"/>
+          <w:b w:val="false"/>
+          <w:bCs w:val="false"/>
+          <w:sz w:val="24"/>
+          <w:szCs w:val="24"/>
         </w:rPr>
       </w:pPr>
       <w:r>
         <w:rPr>
           <w:rFonts w:ascii="Noto Sans" w:hAnsi="Noto Sans"/>
-          <w:b/>
-          <w:bCs/>
-          <w:sz w:val="42"/>
-          <w:szCs w:val="42"/>
+          <w:b w:val="false"/>
+          <w:bCs w:val="false"/>
+          <w:sz w:val="24"/>
+          <w:szCs w:val="24"/>
         </w:rPr>
+        <w:t>1. Goods once sold will not be taken back.</w:t>
       </w:r>
     </w:p>
     <w:p>
@@ -2192,20 +2367,21 @@
         <w:jc w:val="start"/>
         <w:rPr>
           <w:rFonts w:ascii="Noto Sans" w:hAnsi="Noto Sans"/>
-          <w:b/>
-          <w:bCs/>
-          <w:sz w:val="42"/>
-          <w:szCs w:val="42"/>
+          <w:b w:val="false"/>
+          <w:bCs w:val="false"/>
+          <w:sz w:val="24"/>
+          <w:szCs w:val="24"/>
         </w:rPr>
       </w:pPr>
       <w:r>
         <w:rPr>
           <w:rFonts w:ascii="Noto Sans" w:hAnsi="Noto Sans"/>
-          <w:b/>
-          <w:bCs/>
-          <w:sz w:val="42"/>
-          <w:szCs w:val="42"/>
+          <w:b w:val="false"/>
+          <w:bCs w:val="false"/>
+          <w:sz w:val="24"/>
+          <w:szCs w:val="24"/>
         </w:rPr>
+        <w:t>2. Interest @18% P.A will be charged if bill remain</w:t>
       </w:r>
     </w:p>
     <w:p>
@@ -2219,20 +2395,31 @@
         <w:jc w:val="start"/>
         <w:rPr>
           <w:rFonts w:ascii="Noto Sans" w:hAnsi="Noto Sans"/>
-          <w:b/>
-          <w:bCs/>
-          <w:sz w:val="42"/>
-          <w:szCs w:val="42"/>
+          <w:b w:val="false"/>
+          <w:bCs w:val="false"/>
+          <w:sz w:val="24"/>
+          <w:szCs w:val="24"/>
         </w:rPr>
       </w:pPr>
       <w:r>
         <w:rPr>
           <w:rFonts w:ascii="Noto Sans" w:hAnsi="Noto Sans"/>
-          <w:b/>
-          <w:bCs/>
-          <w:sz w:val="42"/>
-          <w:szCs w:val="42"/>
+          <w:b w:val="false"/>
+          <w:bCs w:val="false"/>
+          <w:sz w:val="24"/>
+          <w:szCs w:val="24"/>
         </w:rPr>
+        <w:t xml:space="preserve">    </w:t>
+      </w:r>
+      <w:r>
+        <w:rPr>
+          <w:rFonts w:ascii="Noto Sans" w:hAnsi="Noto Sans"/>
+          <w:b w:val="false"/>
+          <w:bCs w:val="false"/>
+          <w:sz w:val="24"/>
+          <w:szCs w:val="24"/>
+        </w:rPr>
+        <w:t>unpaid within 7 days</w:t>
       </w:r>
     </w:p>
     <w:p>
@@ -2246,32 +2433,57 @@
         <w:jc w:val="start"/>
         <w:rPr>
           <w:rFonts w:ascii="Noto Sans" w:hAnsi="Noto Sans"/>
-          <w:b/>
-          <w:bCs/>
-          <w:sz w:val="42"/>
-          <w:szCs w:val="42"/>
+          <w:b w:val="false"/>
+          <w:bCs w:val="false"/>
+          <w:sz w:val="32"/>
+          <w:szCs w:val="32"/>
         </w:rPr>
       </w:pPr>
       <w:r>
         <w:rPr>
           <w:rFonts w:ascii="Noto Sans" w:hAnsi="Noto Sans"/>
-          <w:b/>
-          <w:bCs/>
-          <w:sz w:val="42"/>
-          <w:szCs w:val="42"/>
+          <w:b w:val="false"/>
+          <w:bCs w:val="false"/>
+          <w:sz w:val="24"/>
+          <w:szCs w:val="24"/>
         </w:rPr>
+        <w:t xml:space="preserve">3. Payment must be made by </w:t>
+      </w:r>
+      <w:r>
+        <w:rPr>
+          <w:rFonts w:ascii="Noto Sans" w:hAnsi="Noto Sans"/>
+          <w:b w:val="false"/>
+          <w:bCs w:val="false"/>
+          <w:sz w:val="24"/>
+          <w:szCs w:val="24"/>
+        </w:rPr>
+        <w:t>cheque and UPI ID</w:t>
+      </w:r>
+    </w:p>
+    <w:p>
+      <w:pPr>
+        <w:pStyle w:val="Normal"/>
+        <w:tabs>
+          <w:tab w:val="clear" w:pos="709"/>
+          <w:tab w:val="left" w:pos="10575" w:leader="none"/>
+        </w:tabs>
+        <w:bidi w:val="0"/>
+        <w:jc w:val="start"/>
+        <w:rPr/>
+      </w:pPr>
+      <w:r>
         <mc:AlternateContent>
           <mc:Choice Requires="wps">
             <w:drawing>
               <wp:anchor behindDoc="0" distT="16510" distB="16510" distL="16510" distR="16510" simplePos="0" locked="0" layoutInCell="1" allowOverlap="1" relativeHeight="3">
                 <wp:simplePos x="0" y="0"/>
                 <wp:positionH relativeFrom="column">
-                  <wp:posOffset>4962525</wp:posOffset>
+                  <wp:posOffset>5048250</wp:posOffset>
                 </wp:positionH>
                 <wp:positionV relativeFrom="paragraph">
-                  <wp:posOffset>281940</wp:posOffset>
+                  <wp:posOffset>171450</wp:posOffset>
                 </wp:positionV>
-                <wp:extent cx="2209800" cy="635"/>
+                <wp:extent cx="2124075" cy="635"/>
                 <wp:effectExtent l="16510" t="16510" r="16510" b="16510"/>
                 <wp:wrapNone/>
                 <wp:docPr id="2" name="Horizontal line 1"/>
@@ -2282,7 +2494,7 @@
                       <wps:spPr>
                         <a:xfrm>
                           <a:off x="0" y="0"/>
-                          <a:ext cx="2209680" cy="720"/>
+                          <a:ext cx="2124000" cy="720"/>
                         </a:xfrm>
                         <a:prstGeom prst="line">
                           <a:avLst/>
@@ -2309,7 +2521,7 @@
           </mc:Choice>
           <mc:Fallback>
             <w:pict>
-              <v:line id="shape_0" from="390.75pt,22.2pt" to="564.7pt,22.2pt" ID="Horizontal line 1" stroked="t" o:allowincell="f" style="position:absolute">
+              <v:line id="shape_0" from="397.5pt,13.5pt" to="564.7pt,13.5pt" ID="Horizontal line 1" stroked="t" o:allowincell="f" style="position:absolute">
                 <v:stroke color="#5b93f5" weight="32400" joinstyle="round" endcap="flat"/>
                 <v:fill o:detectmouseclick="t" on="false"/>
                 <w10:wrap type="none"/>
@@ -2317,6 +2529,16 @@
             </w:pict>
           </mc:Fallback>
         </mc:AlternateContent>
+      </w:r>
+      <w:r>
+        <w:rPr>
+          <w:rFonts w:ascii="Noto Sans" w:hAnsi="Noto Sans"/>
+          <w:b/>
+          <w:bCs/>
+          <w:sz w:val="42"/>
+          <w:szCs w:val="42"/>
+        </w:rPr>
+        <w:tab/>
       </w:r>
     </w:p>
     <w:p>
@@ -2328,7 +2550,7 @@
           <w:tab w:val="left" w:pos="7935" w:leader="none"/>
         </w:tabs>
         <w:bidi w:val="0"/>
-        <w:jc w:val="start"/>
+        <w:jc w:val="end"/>
         <w:rPr>
           <w:rFonts w:ascii="Noto Sans" w:hAnsi="Noto Sans"/>
           <w:b/>
@@ -2337,16 +2559,6 @@
           <w:szCs w:val="42"/>
         </w:rPr>
       </w:pPr>
-      <w:r>
-        <w:rPr>
-          <w:rFonts w:ascii="Noto Sans" w:hAnsi="Noto Sans"/>
-          <w:b/>
-          <w:bCs/>
-          <w:sz w:val="42"/>
-          <w:szCs w:val="42"/>
-        </w:rPr>
-        <w:tab/>
-      </w:r>
       <w:r>
         <w:rPr>
           <w:rFonts w:ascii="Noto Sans" w:hAnsi="Noto Sans"/>

</xml_diff>

<commit_message>
added dispatch by and delivery add field
</commit_message>
<xml_diff>
--- a/filled.docx
+++ b/filled.docx
@@ -164,14 +164,6 @@
               <w:jc w:val="start"/>
               <w:rPr>
                 <w:rFonts w:ascii="Noto Sans" w:hAnsi="Noto Sans"/>
-                <w:b/>
-                <w:bCs w:val="false"/>
-                <w:i w:val="false"/>
-                <w:i w:val="false"/>
-                <w:iCs w:val="false"/>
-                <w:color w:val="5B93F5"/>
-                <w:sz w:val="72"/>
-                <w:szCs w:val="24"/>
               </w:rPr>
             </w:pPr>
             <w:r>
@@ -199,21 +191,11 @@
               <w:bidi w:val="0"/>
               <w:jc w:val="start"/>
               <w:rPr>
-                <w:sz w:val="32"/>
-                <w:szCs w:val="32"/>
-              </w:rPr>
-            </w:pPr>
-            <w:r>
-              <w:rPr/>
-              <w:t>Date: 0</w:t>
-            </w:r>
-            <w:r>
-              <w:rPr/>
-              <w:t>5</w:t>
-            </w:r>
-            <w:r>
-              <w:rPr/>
-              <w:t>-02-2025</w:t>
+                <w:rFonts w:ascii="Noto Sans" w:hAnsi="Noto Sans"/>
+              </w:rPr>
+            </w:pPr>
+            <w:r>
+              <w:t>Date: 09-05-2025</w:t>
             </w:r>
           </w:p>
         </w:tc>
@@ -266,35 +248,11 @@
               <w:bidi w:val="0"/>
               <w:jc w:val="start"/>
               <w:rPr>
-                <w:sz w:val="32"/>
-                <w:szCs w:val="32"/>
-              </w:rPr>
-            </w:pPr>
-            <w:r>
-              <w:rPr/>
-              <w:t xml:space="preserve">Invoice No.: </w:t>
-            </w:r>
-            <w:r>
-              <w:rPr/>
-              <w:t>0</w:t>
-            </w:r>
-            <w:r>
-              <w:rPr/>
-              <w:t>6</w:t>
-            </w:r>
-            <w:r>
-              <w:rPr>
-                <w:sz w:val="32"/>
-                <w:szCs w:val="32"/>
-              </w:rPr>
-              <w:t>/</w:t>
-            </w:r>
-            <w:r>
-              <w:rPr>
-                <w:sz w:val="24"/>
-                <w:szCs w:val="24"/>
-              </w:rPr>
-              <w:t>Feb</w:t>
+                <w:rFonts w:ascii="Noto Sans" w:hAnsi="Noto Sans"/>
+              </w:rPr>
+            </w:pPr>
+            <w:r>
+              <w:t>Invoice No.: 06/Feb</w:t>
             </w:r>
           </w:p>
         </w:tc>
@@ -310,6 +268,7 @@
         <w:bidi w:val="0"/>
         <w:jc w:val="start"/>
         <w:rPr>
+          <w:rFonts w:ascii="Noto Sans" w:hAnsi="Noto Sans"/>
           <w:b w:val="false"/>
           <w:bCs w:val="false"/>
           <w:sz w:val="32"/>
@@ -318,6 +277,7 @@
       </w:pPr>
       <w:r>
         <w:rPr>
+          <w:rFonts w:ascii="Noto Sans" w:hAnsi="Noto Sans"/>
           <w:b w:val="false"/>
           <w:bCs w:val="false"/>
           <w:sz w:val="32"/>
@@ -340,9 +300,9 @@
       </w:tblPr>
       <w:tblGrid>
         <w:gridCol w:w="1706"/>
-        <w:gridCol w:w="4594"/>
-        <w:gridCol w:w="1411"/>
-        <w:gridCol w:w="3628"/>
+        <w:gridCol w:w="3574"/>
+        <w:gridCol w:w="2100"/>
+        <w:gridCol w:w="3959"/>
       </w:tblGrid>
       <w:tr>
         <w:trPr/>
@@ -356,6 +316,11 @@
               <w:pStyle w:val="TableContents"/>
               <w:bidi w:val="0"/>
               <w:jc w:val="start"/>
+              <w:rPr>
+                <w:rFonts w:ascii="Noto Sans" w:hAnsi="Noto Sans"/>
+              </w:rPr>
+            </w:pPr>
+            <w:r>
               <w:rPr>
                 <w:rFonts w:ascii="Noto Sans" w:hAnsi="Noto Sans"/>
                 <w:b/>
@@ -363,6 +328,48 @@
                 <w:sz w:val="40"/>
                 <w:szCs w:val="40"/>
               </w:rPr>
+              <w:t>From:</w:t>
+            </w:r>
+          </w:p>
+        </w:tc>
+        <w:tc>
+          <w:tcPr>
+            <w:tcW w:w="3574" w:type="dxa"/>
+            <w:tcBorders/>
+          </w:tcPr>
+          <w:p>
+            <w:pPr>
+              <w:pStyle w:val="TableContents"/>
+              <w:bidi w:val="0"/>
+              <w:jc w:val="start"/>
+              <w:rPr>
+                <w:rFonts w:ascii="Noto Sans" w:hAnsi="Noto Sans"/>
+                <w:sz w:val="32"/>
+                <w:szCs w:val="32"/>
+              </w:rPr>
+            </w:pPr>
+            <w:r>
+              <w:rPr>
+                <w:rFonts w:ascii="Noto Sans" w:hAnsi="Noto Sans"/>
+                <w:sz w:val="32"/>
+                <w:szCs w:val="32"/>
+              </w:rPr>
+            </w:r>
+          </w:p>
+        </w:tc>
+        <w:tc>
+          <w:tcPr>
+            <w:tcW w:w="2100" w:type="dxa"/>
+            <w:tcBorders/>
+          </w:tcPr>
+          <w:p>
+            <w:pPr>
+              <w:pStyle w:val="TableContents"/>
+              <w:bidi w:val="0"/>
+              <w:jc w:val="start"/>
+              <w:rPr>
+                <w:rFonts w:ascii="Noto Sans" w:hAnsi="Noto Sans"/>
+              </w:rPr>
             </w:pPr>
             <w:r>
               <w:rPr>
@@ -372,68 +379,13 @@
                 <w:sz w:val="40"/>
                 <w:szCs w:val="40"/>
               </w:rPr>
-              <w:t>From:</w:t>
-            </w:r>
-          </w:p>
-        </w:tc>
-        <w:tc>
-          <w:tcPr>
-            <w:tcW w:w="4594" w:type="dxa"/>
-            <w:tcBorders/>
-          </w:tcPr>
-          <w:p>
-            <w:pPr>
-              <w:pStyle w:val="TableContents"/>
-              <w:bidi w:val="0"/>
-              <w:jc w:val="start"/>
-              <w:rPr>
-                <w:rFonts w:ascii="Noto Sans" w:hAnsi="Noto Sans"/>
-                <w:sz w:val="32"/>
-                <w:szCs w:val="32"/>
-              </w:rPr>
-            </w:pPr>
-            <w:r>
-              <w:rPr>
-                <w:rFonts w:ascii="Noto Sans" w:hAnsi="Noto Sans"/>
-                <w:sz w:val="32"/>
-                <w:szCs w:val="32"/>
-              </w:rPr>
-            </w:r>
-          </w:p>
-        </w:tc>
-        <w:tc>
-          <w:tcPr>
-            <w:tcW w:w="1411" w:type="dxa"/>
-            <w:tcBorders/>
-          </w:tcPr>
-          <w:p>
-            <w:pPr>
-              <w:pStyle w:val="TableContents"/>
-              <w:bidi w:val="0"/>
-              <w:jc w:val="start"/>
-              <w:rPr>
-                <w:rFonts w:ascii="Noto Sans" w:hAnsi="Noto Sans"/>
-                <w:b/>
-                <w:bCs/>
-                <w:sz w:val="40"/>
-                <w:szCs w:val="40"/>
-              </w:rPr>
-            </w:pPr>
-            <w:r>
-              <w:rPr>
-                <w:rFonts w:ascii="Noto Sans" w:hAnsi="Noto Sans"/>
-                <w:b/>
-                <w:bCs/>
-                <w:sz w:val="40"/>
-                <w:szCs w:val="40"/>
-              </w:rPr>
               <w:t>TO:</w:t>
             </w:r>
           </w:p>
         </w:tc>
         <w:tc>
           <w:tcPr>
-            <w:tcW w:w="3628" w:type="dxa"/>
+            <w:tcW w:w="3959" w:type="dxa"/>
             <w:tcBorders/>
           </w:tcPr>
           <w:p>
@@ -473,8 +425,6 @@
               <w:jc w:val="start"/>
               <w:rPr>
                 <w:rFonts w:ascii="Noto Sans" w:hAnsi="Noto Sans"/>
-                <w:sz w:val="24"/>
-                <w:szCs w:val="24"/>
               </w:rPr>
             </w:pPr>
             <w:r>
@@ -489,7 +439,7 @@
         </w:tc>
         <w:tc>
           <w:tcPr>
-            <w:tcW w:w="4594" w:type="dxa"/>
+            <w:tcW w:w="3574" w:type="dxa"/>
             <w:tcBorders/>
           </w:tcPr>
           <w:p>
@@ -503,10 +453,6 @@
               <w:jc w:val="start"/>
               <w:rPr>
                 <w:rFonts w:ascii="Noto Sans" w:hAnsi="Noto Sans"/>
-                <w:b/>
-                <w:bCs/>
-                <w:sz w:val="24"/>
-                <w:szCs w:val="24"/>
               </w:rPr>
             </w:pPr>
             <w:r>
@@ -523,7 +469,7 @@
         </w:tc>
         <w:tc>
           <w:tcPr>
-            <w:tcW w:w="1411" w:type="dxa"/>
+            <w:tcW w:w="2100" w:type="dxa"/>
             <w:tcBorders/>
           </w:tcPr>
           <w:p>
@@ -533,8 +479,6 @@
               <w:jc w:val="start"/>
               <w:rPr>
                 <w:rFonts w:ascii="Noto Sans" w:hAnsi="Noto Sans"/>
-                <w:sz w:val="24"/>
-                <w:szCs w:val="24"/>
               </w:rPr>
             </w:pPr>
             <w:r>
@@ -549,7 +493,7 @@
         </w:tc>
         <w:tc>
           <w:tcPr>
-            <w:tcW w:w="3628" w:type="dxa"/>
+            <w:tcW w:w="3959" w:type="dxa"/>
             <w:tcBorders/>
           </w:tcPr>
           <w:p>
@@ -563,13 +507,10 @@
               <w:jc w:val="start"/>
               <w:rPr>
                 <w:rFonts w:ascii="Noto Sans" w:hAnsi="Noto Sans"/>
-                <w:sz w:val="24"/>
-                <w:szCs w:val="24"/>
-              </w:rPr>
-            </w:pPr>
-            <w:r>
-              <w:rPr/>
-              <w:t>Vatika City Owner Association</w:t>
+              </w:rPr>
+            </w:pPr>
+            <w:r>
+              <w:t>Gr245Sfga</w:t>
             </w:r>
           </w:p>
         </w:tc>
@@ -591,8 +532,6 @@
               <w:jc w:val="start"/>
               <w:rPr>
                 <w:rFonts w:ascii="Noto Sans" w:hAnsi="Noto Sans"/>
-                <w:sz w:val="24"/>
-                <w:szCs w:val="24"/>
               </w:rPr>
             </w:pPr>
             <w:r>
@@ -611,23 +550,21 @@
               <w:jc w:val="start"/>
               <w:rPr>
                 <w:rFonts w:ascii="Noto Sans" w:hAnsi="Noto Sans"/>
-                <w:sz w:val="24"/>
-                <w:szCs w:val="24"/>
-              </w:rPr>
-            </w:pPr>
-            <w:r>
-              <w:rPr/>
-            </w:r>
-          </w:p>
-          <w:p>
-            <w:pPr>
-              <w:pStyle w:val="TableContents"/>
-              <w:bidi w:val="0"/>
-              <w:jc w:val="start"/>
-              <w:rPr>
-                <w:rFonts w:ascii="Noto Sans" w:hAnsi="Noto Sans"/>
-                <w:sz w:val="24"/>
-                <w:szCs w:val="24"/>
+              </w:rPr>
+            </w:pPr>
+            <w:r>
+              <w:rPr>
+                <w:rFonts w:ascii="Noto Sans" w:hAnsi="Noto Sans"/>
+              </w:rPr>
+            </w:r>
+          </w:p>
+          <w:p>
+            <w:pPr>
+              <w:pStyle w:val="TableContents"/>
+              <w:bidi w:val="0"/>
+              <w:jc w:val="start"/>
+              <w:rPr>
+                <w:rFonts w:ascii="Noto Sans" w:hAnsi="Noto Sans"/>
               </w:rPr>
             </w:pPr>
             <w:r>
@@ -646,8 +583,6 @@
               <w:jc w:val="start"/>
               <w:rPr>
                 <w:rFonts w:ascii="Noto Sans" w:hAnsi="Noto Sans"/>
-                <w:sz w:val="24"/>
-                <w:szCs w:val="24"/>
               </w:rPr>
             </w:pPr>
             <w:r>
@@ -666,8 +601,6 @@
               <w:jc w:val="start"/>
               <w:rPr>
                 <w:rFonts w:ascii="Noto Sans" w:hAnsi="Noto Sans"/>
-                <w:sz w:val="24"/>
-                <w:szCs w:val="24"/>
               </w:rPr>
             </w:pPr>
             <w:r>
@@ -682,7 +615,7 @@
         </w:tc>
         <w:tc>
           <w:tcPr>
-            <w:tcW w:w="4594" w:type="dxa"/>
+            <w:tcW w:w="3574" w:type="dxa"/>
             <w:vMerge w:val="restart"/>
             <w:tcBorders/>
           </w:tcPr>
@@ -697,18 +630,20 @@
               <w:jc w:val="start"/>
               <w:rPr/>
             </w:pPr>
-            <w:r>
-              <w:rPr>
-                <w:rStyle w:val="Hyperlink"/>
-                <w:rFonts w:ascii="Noto Sans" w:hAnsi="Noto Sans"/>
-                <w:b w:val="false"/>
-                <w:bCs w:val="false"/>
-                <w:sz w:val="24"/>
-                <w:szCs w:val="24"/>
-                <w:u w:val="none"/>
-              </w:rPr>
-              <w:t>K</w:t>
-            </w:r>
+            <w:hyperlink r:id="rId3">
+              <w:r>
+                <w:rPr>
+                  <w:rStyle w:val="Hyperlink"/>
+                  <w:rFonts w:ascii="Noto Sans" w:hAnsi="Noto Sans"/>
+                  <w:b w:val="false"/>
+                  <w:bCs w:val="false"/>
+                  <w:sz w:val="24"/>
+                  <w:szCs w:val="24"/>
+                  <w:u w:val="none"/>
+                </w:rPr>
+                <w:t>K</w:t>
+              </w:r>
+            </w:hyperlink>
             <w:r>
               <w:rPr>
                 <w:rStyle w:val="Hyperlink"/>
@@ -732,15 +667,9 @@
               </w:tabs>
               <w:bidi w:val="0"/>
               <w:jc w:val="start"/>
-              <w:rPr>
-                <w:rFonts w:ascii="Noto Sans" w:hAnsi="Noto Sans"/>
-                <w:b/>
-                <w:bCs/>
-                <w:sz w:val="72"/>
-                <w:szCs w:val="72"/>
-              </w:rPr>
-            </w:pPr>
-            <w:hyperlink r:id="rId3">
+              <w:rPr/>
+            </w:pPr>
+            <w:hyperlink r:id="rId4">
               <w:r>
                 <w:rPr>
                   <w:rStyle w:val="Hyperlink"/>
@@ -765,10 +694,6 @@
               <w:jc w:val="start"/>
               <w:rPr>
                 <w:rFonts w:ascii="Noto Sans" w:hAnsi="Noto Sans"/>
-                <w:b/>
-                <w:bCs/>
-                <w:sz w:val="24"/>
-                <w:szCs w:val="24"/>
               </w:rPr>
             </w:pPr>
             <w:r>
@@ -804,9 +729,6 @@
               <w:jc w:val="start"/>
               <w:rPr>
                 <w:rFonts w:ascii="Noto Sans" w:hAnsi="Noto Sans"/>
-                <w:sz w:val="24"/>
-                <w:szCs w:val="24"/>
-                <w:u w:val="single"/>
               </w:rPr>
             </w:pPr>
             <w:r>
@@ -824,7 +746,7 @@
         </w:tc>
         <w:tc>
           <w:tcPr>
-            <w:tcW w:w="1411" w:type="dxa"/>
+            <w:tcW w:w="2100" w:type="dxa"/>
             <w:tcBorders/>
           </w:tcPr>
           <w:p>
@@ -834,8 +756,6 @@
               <w:jc w:val="start"/>
               <w:rPr>
                 <w:rFonts w:ascii="Noto Sans" w:hAnsi="Noto Sans"/>
-                <w:sz w:val="24"/>
-                <w:szCs w:val="24"/>
               </w:rPr>
             </w:pPr>
             <w:r>
@@ -850,7 +770,7 @@
         </w:tc>
         <w:tc>
           <w:tcPr>
-            <w:tcW w:w="3628" w:type="dxa"/>
+            <w:tcW w:w="3959" w:type="dxa"/>
             <w:tcBorders/>
           </w:tcPr>
           <w:p>
@@ -864,21 +784,10 @@
               <w:jc w:val="start"/>
               <w:rPr>
                 <w:rFonts w:ascii="Noto Sans" w:hAnsi="Noto Sans"/>
-                <w:sz w:val="24"/>
-                <w:szCs w:val="24"/>
-              </w:rPr>
-            </w:pPr>
-            <w:r>
-              <w:rPr/>
-              <w:t>Ground Floor, Jasminium Tower-2, Vatika City, Sector-49, Sohna Road, Gurgaon, Gurugram, Haryana, 12</w:t>
-            </w:r>
-            <w:r>
-              <w:rPr/>
-              <w:t>2</w:t>
-            </w:r>
-            <w:r>
-              <w:rPr/>
-              <w:t>002</w:t>
+              </w:rPr>
+            </w:pPr>
+            <w:r>
+              <w:t>gsadf43adfa</w:t>
             </w:r>
           </w:p>
         </w:tc>
@@ -913,7 +822,7 @@
         </w:tc>
         <w:tc>
           <w:tcPr>
-            <w:tcW w:w="4594" w:type="dxa"/>
+            <w:tcW w:w="3574" w:type="dxa"/>
             <w:vMerge w:val="continue"/>
             <w:tcBorders/>
           </w:tcPr>
@@ -939,7 +848,7 @@
         </w:tc>
         <w:tc>
           <w:tcPr>
-            <w:tcW w:w="1411" w:type="dxa"/>
+            <w:tcW w:w="2100" w:type="dxa"/>
             <w:tcBorders/>
           </w:tcPr>
           <w:p>
@@ -949,8 +858,6 @@
               <w:jc w:val="start"/>
               <w:rPr>
                 <w:rFonts w:ascii="Noto Sans" w:hAnsi="Noto Sans"/>
-                <w:sz w:val="24"/>
-                <w:szCs w:val="24"/>
               </w:rPr>
             </w:pPr>
             <w:r>
@@ -962,10 +869,46 @@
               <w:t>GSTIN:</w:t>
             </w:r>
           </w:p>
-        </w:tc>
-        <w:tc>
-          <w:tcPr>
-            <w:tcW w:w="3628" w:type="dxa"/>
+          <w:p>
+            <w:pPr>
+              <w:pStyle w:val="TableContents"/>
+              <w:bidi w:val="0"/>
+              <w:jc w:val="start"/>
+              <w:rPr>
+                <w:rFonts w:ascii="Noto Sans" w:hAnsi="Noto Sans"/>
+              </w:rPr>
+            </w:pPr>
+            <w:r>
+              <w:rPr>
+                <w:rFonts w:ascii="Noto Sans" w:hAnsi="Noto Sans"/>
+                <w:sz w:val="24"/>
+                <w:szCs w:val="24"/>
+              </w:rPr>
+              <w:t>Dispatch by:</w:t>
+            </w:r>
+          </w:p>
+          <w:p>
+            <w:pPr>
+              <w:pStyle w:val="TableContents"/>
+              <w:bidi w:val="0"/>
+              <w:jc w:val="start"/>
+              <w:rPr>
+                <w:rFonts w:ascii="Noto Sans" w:hAnsi="Noto Sans"/>
+              </w:rPr>
+            </w:pPr>
+            <w:r>
+              <w:rPr>
+                <w:rFonts w:ascii="Noto Sans" w:hAnsi="Noto Sans"/>
+                <w:sz w:val="24"/>
+                <w:szCs w:val="24"/>
+              </w:rPr>
+              <w:t>Delivery Address:</w:t>
+            </w:r>
+          </w:p>
+        </w:tc>
+        <w:tc>
+          <w:tcPr>
+            <w:tcW w:w="3959" w:type="dxa"/>
             <w:tcBorders/>
           </w:tcPr>
           <w:p>
@@ -979,13 +922,44 @@
               <w:jc w:val="start"/>
               <w:rPr>
                 <w:rFonts w:ascii="Noto Sans" w:hAnsi="Noto Sans"/>
-                <w:sz w:val="24"/>
-                <w:szCs w:val="24"/>
-              </w:rPr>
-            </w:pPr>
-            <w:r>
-              <w:rPr/>
-              <w:t>06AACAV0323J1ZQ</w:t>
+              </w:rPr>
+            </w:pPr>
+            <w:r>
+              <w:t>w45g524fsd</w:t>
+            </w:r>
+          </w:p>
+          <w:p>
+            <w:pPr>
+              <w:pStyle w:val="Normal"/>
+              <w:tabs>
+                <w:tab w:val="clear" w:pos="709"/>
+                <w:tab w:val="right" w:pos="10772" w:leader="none"/>
+              </w:tabs>
+              <w:bidi w:val="0"/>
+              <w:jc w:val="start"/>
+              <w:rPr>
+                <w:rFonts w:ascii="Noto Sans" w:hAnsi="Noto Sans"/>
+              </w:rPr>
+            </w:pPr>
+            <w:r>
+              <w:t>Self</w:t>
+            </w:r>
+          </w:p>
+          <w:p>
+            <w:pPr>
+              <w:pStyle w:val="Normal"/>
+              <w:tabs>
+                <w:tab w:val="clear" w:pos="709"/>
+                <w:tab w:val="right" w:pos="10772" w:leader="none"/>
+              </w:tabs>
+              <w:bidi w:val="0"/>
+              <w:jc w:val="start"/>
+              <w:rPr>
+                <w:rFonts w:ascii="Noto Sans" w:hAnsi="Noto Sans"/>
+              </w:rPr>
+            </w:pPr>
+            <w:r>
+              <w:t>asdfadvasdf</w:t>
             </w:r>
           </w:p>
         </w:tc>
@@ -1054,11 +1028,36 @@
               <w:jc w:val="start"/>
               <w:rPr>
                 <w:rFonts w:ascii="Noto Sans" w:hAnsi="Noto Sans"/>
+              </w:rPr>
+            </w:pPr>
+            <w:r>
+              <w:rPr>
+                <w:rFonts w:ascii="Noto Sans" w:hAnsi="Noto Sans"/>
                 <w:b/>
                 <w:bCs/>
                 <w:sz w:val="40"/>
                 <w:szCs w:val="40"/>
               </w:rPr>
+              <w:t>Description</w:t>
+            </w:r>
+          </w:p>
+        </w:tc>
+        <w:tc>
+          <w:tcPr>
+            <w:tcW w:w="2021" w:type="dxa"/>
+            <w:tcBorders>
+              <w:bottom w:val="single" w:sz="4" w:space="0" w:color="000000"/>
+            </w:tcBorders>
+            <w:shd w:fill="5B93F5" w:val="clear"/>
+          </w:tcPr>
+          <w:p>
+            <w:pPr>
+              <w:pStyle w:val="TableContents"/>
+              <w:bidi w:val="0"/>
+              <w:jc w:val="start"/>
+              <w:rPr>
+                <w:rFonts w:ascii="Noto Sans" w:hAnsi="Noto Sans"/>
+              </w:rPr>
             </w:pPr>
             <w:r>
               <w:rPr>
@@ -1068,13 +1067,13 @@
                 <w:sz w:val="40"/>
                 <w:szCs w:val="40"/>
               </w:rPr>
-              <w:t>Description</w:t>
-            </w:r>
-          </w:p>
-        </w:tc>
-        <w:tc>
-          <w:tcPr>
-            <w:tcW w:w="2021" w:type="dxa"/>
+              <w:t>Quantity</w:t>
+            </w:r>
+          </w:p>
+        </w:tc>
+        <w:tc>
+          <w:tcPr>
+            <w:tcW w:w="1072" w:type="dxa"/>
             <w:tcBorders>
               <w:bottom w:val="single" w:sz="4" w:space="0" w:color="000000"/>
             </w:tcBorders>
@@ -1085,6 +1084,11 @@
               <w:pStyle w:val="TableContents"/>
               <w:bidi w:val="0"/>
               <w:jc w:val="start"/>
+              <w:rPr>
+                <w:rFonts w:ascii="Noto Sans" w:hAnsi="Noto Sans"/>
+              </w:rPr>
+            </w:pPr>
+            <w:r>
               <w:rPr>
                 <w:rFonts w:ascii="Noto Sans" w:hAnsi="Noto Sans"/>
                 <w:b/>
@@ -1092,6 +1096,26 @@
                 <w:sz w:val="40"/>
                 <w:szCs w:val="40"/>
               </w:rPr>
+              <w:t>Rate</w:t>
+            </w:r>
+          </w:p>
+        </w:tc>
+        <w:tc>
+          <w:tcPr>
+            <w:tcW w:w="1782" w:type="dxa"/>
+            <w:tcBorders>
+              <w:bottom w:val="single" w:sz="4" w:space="0" w:color="000000"/>
+            </w:tcBorders>
+            <w:shd w:fill="5B93F5" w:val="clear"/>
+          </w:tcPr>
+          <w:p>
+            <w:pPr>
+              <w:pStyle w:val="TableContents"/>
+              <w:bidi w:val="0"/>
+              <w:jc w:val="start"/>
+              <w:rPr>
+                <w:rFonts w:ascii="Noto Sans" w:hAnsi="Noto Sans"/>
+              </w:rPr>
             </w:pPr>
             <w:r>
               <w:rPr>
@@ -1101,72 +1125,6 @@
                 <w:sz w:val="40"/>
                 <w:szCs w:val="40"/>
               </w:rPr>
-              <w:t>Quantity</w:t>
-            </w:r>
-          </w:p>
-        </w:tc>
-        <w:tc>
-          <w:tcPr>
-            <w:tcW w:w="1072" w:type="dxa"/>
-            <w:tcBorders>
-              <w:bottom w:val="single" w:sz="4" w:space="0" w:color="000000"/>
-            </w:tcBorders>
-            <w:shd w:fill="5B93F5" w:val="clear"/>
-          </w:tcPr>
-          <w:p>
-            <w:pPr>
-              <w:pStyle w:val="TableContents"/>
-              <w:bidi w:val="0"/>
-              <w:jc w:val="start"/>
-              <w:rPr>
-                <w:rFonts w:ascii="Noto Sans" w:hAnsi="Noto Sans"/>
-                <w:b/>
-                <w:bCs/>
-                <w:sz w:val="40"/>
-                <w:szCs w:val="40"/>
-              </w:rPr>
-            </w:pPr>
-            <w:r>
-              <w:rPr>
-                <w:rFonts w:ascii="Noto Sans" w:hAnsi="Noto Sans"/>
-                <w:b/>
-                <w:bCs/>
-                <w:sz w:val="40"/>
-                <w:szCs w:val="40"/>
-              </w:rPr>
-              <w:t>Rate</w:t>
-            </w:r>
-          </w:p>
-        </w:tc>
-        <w:tc>
-          <w:tcPr>
-            <w:tcW w:w="1782" w:type="dxa"/>
-            <w:tcBorders>
-              <w:bottom w:val="single" w:sz="4" w:space="0" w:color="000000"/>
-            </w:tcBorders>
-            <w:shd w:fill="5B93F5" w:val="clear"/>
-          </w:tcPr>
-          <w:p>
-            <w:pPr>
-              <w:pStyle w:val="TableContents"/>
-              <w:bidi w:val="0"/>
-              <w:jc w:val="start"/>
-              <w:rPr>
-                <w:rFonts w:ascii="Noto Sans" w:hAnsi="Noto Sans"/>
-                <w:b/>
-                <w:bCs/>
-                <w:sz w:val="40"/>
-                <w:szCs w:val="40"/>
-              </w:rPr>
-            </w:pPr>
-            <w:r>
-              <w:rPr>
-                <w:rFonts w:ascii="Noto Sans" w:hAnsi="Noto Sans"/>
-                <w:b/>
-                <w:bCs/>
-                <w:sz w:val="40"/>
-                <w:szCs w:val="40"/>
-              </w:rPr>
               <w:t>Amount</w:t>
             </w:r>
           </w:p>
@@ -1188,13 +1146,10 @@
               <w:jc w:val="start"/>
               <w:rPr>
                 <w:rFonts w:ascii="Noto Sans" w:hAnsi="Noto Sans"/>
-                <w:sz w:val="24"/>
-                <w:szCs w:val="24"/>
-              </w:rPr>
-            </w:pPr>
-            <w:r>
-              <w:rPr/>
-              <w:t>Letter 60" x 10</w:t>
+              </w:rPr>
+            </w:pPr>
+            <w:r>
+              <w:t>asddt45</w:t>
             </w:r>
           </w:p>
         </w:tc>
@@ -1212,13 +1167,10 @@
               <w:jc w:val="start"/>
               <w:rPr>
                 <w:rFonts w:ascii="Noto Sans" w:hAnsi="Noto Sans"/>
-                <w:sz w:val="24"/>
-                <w:szCs w:val="24"/>
-              </w:rPr>
-            </w:pPr>
-            <w:r>
-              <w:rPr/>
-              <w:t>600</w:t>
+              </w:rPr>
+            </w:pPr>
+            <w:r>
+              <w:t>1</w:t>
             </w:r>
           </w:p>
         </w:tc>
@@ -1236,13 +1188,10 @@
               <w:jc w:val="start"/>
               <w:rPr>
                 <w:rFonts w:ascii="Noto Sans" w:hAnsi="Noto Sans"/>
-                <w:sz w:val="24"/>
-                <w:szCs w:val="24"/>
-              </w:rPr>
-            </w:pPr>
-            <w:r>
-              <w:rPr/>
-              <w:t>290</w:t>
+              </w:rPr>
+            </w:pPr>
+            <w:r>
+              <w:t>100</w:t>
             </w:r>
           </w:p>
         </w:tc>
@@ -1260,13 +1209,10 @@
               <w:jc w:val="start"/>
               <w:rPr>
                 <w:rFonts w:ascii="Noto Sans" w:hAnsi="Noto Sans"/>
-                <w:sz w:val="24"/>
-                <w:szCs w:val="24"/>
-              </w:rPr>
-            </w:pPr>
-            <w:r>
-              <w:rPr/>
-              <w:t>174000</w:t>
+              </w:rPr>
+            </w:pPr>
+            <w:r>
+              <w:t>100</w:t>
             </w:r>
           </w:p>
         </w:tc>
@@ -1287,14 +1233,9 @@
               <w:jc w:val="start"/>
               <w:rPr>
                 <w:rFonts w:ascii="Noto Sans" w:hAnsi="Noto Sans"/>
-                <w:sz w:val="24"/>
-                <w:szCs w:val="24"/>
-              </w:rPr>
-            </w:pPr>
-            <w:r>
-              <w:rPr/>
-              <w:t>Iron Work</w:t>
-            </w:r>
+              </w:rPr>
+            </w:pPr>
+            <w:r/>
           </w:p>
         </w:tc>
         <w:tc>
@@ -1311,14 +1252,9 @@
               <w:jc w:val="start"/>
               <w:rPr>
                 <w:rFonts w:ascii="Noto Sans" w:hAnsi="Noto Sans"/>
-                <w:sz w:val="24"/>
-                <w:szCs w:val="24"/>
-              </w:rPr>
-            </w:pPr>
-            <w:r>
-              <w:rPr/>
-              <w:t>740</w:t>
-            </w:r>
+              </w:rPr>
+            </w:pPr>
+            <w:r/>
           </w:p>
         </w:tc>
         <w:tc>
@@ -1335,14 +1271,9 @@
               <w:jc w:val="start"/>
               <w:rPr>
                 <w:rFonts w:ascii="Noto Sans" w:hAnsi="Noto Sans"/>
-                <w:sz w:val="24"/>
-                <w:szCs w:val="24"/>
-              </w:rPr>
-            </w:pPr>
-            <w:r>
-              <w:rPr/>
-              <w:t>150</w:t>
-            </w:r>
+              </w:rPr>
+            </w:pPr>
+            <w:r/>
           </w:p>
         </w:tc>
         <w:tc>
@@ -1359,14 +1290,9 @@
               <w:jc w:val="start"/>
               <w:rPr>
                 <w:rFonts w:ascii="Noto Sans" w:hAnsi="Noto Sans"/>
-                <w:sz w:val="24"/>
-                <w:szCs w:val="24"/>
-              </w:rPr>
-            </w:pPr>
-            <w:r>
-              <w:rPr/>
-              <w:t>111000</w:t>
-            </w:r>
+              </w:rPr>
+            </w:pPr>
+            <w:r/>
           </w:p>
         </w:tc>
       </w:tr>
@@ -1386,14 +1312,9 @@
               <w:jc w:val="start"/>
               <w:rPr>
                 <w:rFonts w:ascii="Noto Sans" w:hAnsi="Noto Sans"/>
-                <w:sz w:val="24"/>
-                <w:szCs w:val="24"/>
-              </w:rPr>
-            </w:pPr>
-            <w:r>
-              <w:rPr/>
-              <w:t>Paint</w:t>
-            </w:r>
+              </w:rPr>
+            </w:pPr>
+            <w:r/>
           </w:p>
         </w:tc>
         <w:tc>
@@ -1410,17 +1331,9 @@
               <w:jc w:val="start"/>
               <w:rPr>
                 <w:rFonts w:ascii="Noto Sans" w:hAnsi="Noto Sans"/>
-                <w:sz w:val="24"/>
-                <w:szCs w:val="24"/>
-              </w:rPr>
-            </w:pPr>
-            <w:r>
-              <w:rPr>
-                <w:rFonts w:ascii="Noto Sans" w:hAnsi="Noto Sans"/>
-                <w:sz w:val="24"/>
-                <w:szCs w:val="24"/>
-              </w:rPr>
-            </w:r>
+              </w:rPr>
+            </w:pPr>
+            <w:r/>
           </w:p>
         </w:tc>
         <w:tc>
@@ -1437,17 +1350,9 @@
               <w:jc w:val="start"/>
               <w:rPr>
                 <w:rFonts w:ascii="Noto Sans" w:hAnsi="Noto Sans"/>
-                <w:sz w:val="24"/>
-                <w:szCs w:val="24"/>
-              </w:rPr>
-            </w:pPr>
-            <w:r>
-              <w:rPr>
-                <w:rFonts w:ascii="Noto Sans" w:hAnsi="Noto Sans"/>
-                <w:sz w:val="24"/>
-                <w:szCs w:val="24"/>
-              </w:rPr>
-            </w:r>
+              </w:rPr>
+            </w:pPr>
+            <w:r/>
           </w:p>
         </w:tc>
         <w:tc>
@@ -1464,14 +1369,9 @@
               <w:jc w:val="start"/>
               <w:rPr>
                 <w:rFonts w:ascii="Noto Sans" w:hAnsi="Noto Sans"/>
-                <w:sz w:val="24"/>
-                <w:szCs w:val="24"/>
-              </w:rPr>
-            </w:pPr>
-            <w:r>
-              <w:rPr/>
-              <w:t>12000</w:t>
-            </w:r>
+              </w:rPr>
+            </w:pPr>
+            <w:r/>
           </w:p>
         </w:tc>
       </w:tr>
@@ -1491,14 +1391,9 @@
               <w:jc w:val="start"/>
               <w:rPr>
                 <w:rFonts w:ascii="Noto Sans" w:hAnsi="Noto Sans"/>
-                <w:sz w:val="24"/>
-                <w:szCs w:val="24"/>
-              </w:rPr>
-            </w:pPr>
-            <w:r>
-              <w:rPr/>
-              <w:t>Cartage</w:t>
-            </w:r>
+              </w:rPr>
+            </w:pPr>
+            <w:r/>
           </w:p>
         </w:tc>
         <w:tc>
@@ -1515,17 +1410,9 @@
               <w:jc w:val="start"/>
               <w:rPr>
                 <w:rFonts w:ascii="Noto Sans" w:hAnsi="Noto Sans"/>
-                <w:sz w:val="24"/>
-                <w:szCs w:val="24"/>
-              </w:rPr>
-            </w:pPr>
-            <w:r>
-              <w:rPr>
-                <w:rFonts w:ascii="Noto Sans" w:hAnsi="Noto Sans"/>
-                <w:sz w:val="24"/>
-                <w:szCs w:val="24"/>
-              </w:rPr>
-            </w:r>
+              </w:rPr>
+            </w:pPr>
+            <w:r/>
           </w:p>
         </w:tc>
         <w:tc>
@@ -1542,17 +1429,9 @@
               <w:jc w:val="start"/>
               <w:rPr>
                 <w:rFonts w:ascii="Noto Sans" w:hAnsi="Noto Sans"/>
-                <w:sz w:val="24"/>
-                <w:szCs w:val="24"/>
-              </w:rPr>
-            </w:pPr>
-            <w:r>
-              <w:rPr>
-                <w:rFonts w:ascii="Noto Sans" w:hAnsi="Noto Sans"/>
-                <w:sz w:val="24"/>
-                <w:szCs w:val="24"/>
-              </w:rPr>
-            </w:r>
+              </w:rPr>
+            </w:pPr>
+            <w:r/>
           </w:p>
         </w:tc>
         <w:tc>
@@ -1569,14 +1448,9 @@
               <w:jc w:val="start"/>
               <w:rPr>
                 <w:rFonts w:ascii="Noto Sans" w:hAnsi="Noto Sans"/>
-                <w:sz w:val="24"/>
-                <w:szCs w:val="24"/>
-              </w:rPr>
-            </w:pPr>
-            <w:r>
-              <w:rPr/>
-              <w:t>3000</w:t>
-            </w:r>
+              </w:rPr>
+            </w:pPr>
+            <w:r/>
           </w:p>
         </w:tc>
       </w:tr>
@@ -1596,17 +1470,9 @@
               <w:jc w:val="start"/>
               <w:rPr>
                 <w:rFonts w:ascii="Noto Sans" w:hAnsi="Noto Sans"/>
-                <w:sz w:val="24"/>
-                <w:szCs w:val="24"/>
-              </w:rPr>
-            </w:pPr>
-            <w:r>
-              <w:rPr>
-                <w:rFonts w:ascii="Noto Sans" w:hAnsi="Noto Sans"/>
-                <w:sz w:val="24"/>
-                <w:szCs w:val="24"/>
-              </w:rPr>
-            </w:r>
+              </w:rPr>
+            </w:pPr>
+            <w:r/>
           </w:p>
         </w:tc>
         <w:tc>
@@ -1623,17 +1489,9 @@
               <w:jc w:val="start"/>
               <w:rPr>
                 <w:rFonts w:ascii="Noto Sans" w:hAnsi="Noto Sans"/>
-                <w:sz w:val="24"/>
-                <w:szCs w:val="24"/>
-              </w:rPr>
-            </w:pPr>
-            <w:r>
-              <w:rPr>
-                <w:rFonts w:ascii="Noto Sans" w:hAnsi="Noto Sans"/>
-                <w:sz w:val="24"/>
-                <w:szCs w:val="24"/>
-              </w:rPr>
-            </w:r>
+              </w:rPr>
+            </w:pPr>
+            <w:r/>
           </w:p>
         </w:tc>
         <w:tc>
@@ -1650,17 +1508,9 @@
               <w:jc w:val="start"/>
               <w:rPr>
                 <w:rFonts w:ascii="Noto Sans" w:hAnsi="Noto Sans"/>
-                <w:sz w:val="24"/>
-                <w:szCs w:val="24"/>
-              </w:rPr>
-            </w:pPr>
-            <w:r>
-              <w:rPr>
-                <w:rFonts w:ascii="Noto Sans" w:hAnsi="Noto Sans"/>
-                <w:sz w:val="24"/>
-                <w:szCs w:val="24"/>
-              </w:rPr>
-            </w:r>
+              </w:rPr>
+            </w:pPr>
+            <w:r/>
           </w:p>
         </w:tc>
         <w:tc>
@@ -1677,17 +1527,9 @@
               <w:jc w:val="start"/>
               <w:rPr>
                 <w:rFonts w:ascii="Noto Sans" w:hAnsi="Noto Sans"/>
-                <w:sz w:val="24"/>
-                <w:szCs w:val="24"/>
-              </w:rPr>
-            </w:pPr>
-            <w:r>
-              <w:rPr>
-                <w:rFonts w:ascii="Noto Sans" w:hAnsi="Noto Sans"/>
-                <w:sz w:val="24"/>
-                <w:szCs w:val="24"/>
-              </w:rPr>
-            </w:r>
+              </w:rPr>
+            </w:pPr>
+            <w:r/>
           </w:p>
         </w:tc>
       </w:tr>
@@ -1752,20 +1594,16 @@
               <w:jc w:val="start"/>
               <w:rPr>
                 <w:rFonts w:ascii="Noto Sans" w:hAnsi="Noto Sans"/>
+              </w:rPr>
+            </w:pPr>
+            <w:r>
+              <w:rPr>
+                <w:rFonts w:ascii="Noto Sans" w:hAnsi="Noto Sans"/>
                 <w:b/>
                 <w:bCs/>
                 <w:sz w:val="40"/>
                 <w:szCs w:val="40"/>
               </w:rPr>
-            </w:pPr>
-            <w:r>
-              <w:rPr>
-                <w:rFonts w:ascii="Noto Sans" w:hAnsi="Noto Sans"/>
-                <w:b/>
-                <w:bCs/>
-                <w:sz w:val="40"/>
-                <w:szCs w:val="40"/>
-              </w:rPr>
               <w:t>Bank Details:</w:t>
             </w:r>
           </w:p>
@@ -1776,8 +1614,6 @@
               <w:jc w:val="start"/>
               <w:rPr>
                 <w:rFonts w:ascii="Noto Sans" w:hAnsi="Noto Sans"/>
-                <w:sz w:val="24"/>
-                <w:szCs w:val="24"/>
               </w:rPr>
             </w:pPr>
             <w:r>
@@ -1795,18 +1631,16 @@
                 <w:szCs w:val="24"/>
                 <w:u w:val="single"/>
               </w:rPr>
-              <w:t>Swastik Creation</w:t>
-            </w:r>
-          </w:p>
-          <w:p>
-            <w:pPr>
-              <w:pStyle w:val="TableContents"/>
-              <w:bidi w:val="0"/>
-              <w:jc w:val="start"/>
-              <w:rPr>
-                <w:rFonts w:ascii="Noto Sans" w:hAnsi="Noto Sans"/>
-                <w:sz w:val="24"/>
-                <w:szCs w:val="24"/>
+              <w:t>Sunil Srivastava</w:t>
+            </w:r>
+          </w:p>
+          <w:p>
+            <w:pPr>
+              <w:pStyle w:val="TableContents"/>
+              <w:bidi w:val="0"/>
+              <w:jc w:val="start"/>
+              <w:rPr>
+                <w:rFonts w:ascii="Noto Sans" w:hAnsi="Noto Sans"/>
               </w:rPr>
             </w:pPr>
             <w:r>
@@ -1843,8 +1677,6 @@
               <w:jc w:val="start"/>
               <w:rPr>
                 <w:rFonts w:ascii="Noto Sans" w:hAnsi="Noto Sans"/>
-                <w:sz w:val="24"/>
-                <w:szCs w:val="24"/>
               </w:rPr>
             </w:pPr>
             <w:r>
@@ -1872,8 +1704,6 @@
               <w:jc w:val="start"/>
               <w:rPr>
                 <w:rFonts w:ascii="Noto Sans" w:hAnsi="Noto Sans"/>
-                <w:sz w:val="24"/>
-                <w:szCs w:val="24"/>
               </w:rPr>
             </w:pPr>
             <w:r>
@@ -1909,8 +1739,6 @@
               <w:jc w:val="start"/>
               <w:rPr>
                 <w:rFonts w:ascii="Noto Sans" w:hAnsi="Noto Sans"/>
-                <w:sz w:val="24"/>
-                <w:szCs w:val="24"/>
               </w:rPr>
             </w:pPr>
             <w:r>
@@ -1937,13 +1765,10 @@
               <w:jc w:val="start"/>
               <w:rPr>
                 <w:rFonts w:ascii="Noto Sans" w:hAnsi="Noto Sans"/>
-                <w:sz w:val="24"/>
-                <w:szCs w:val="24"/>
-              </w:rPr>
-            </w:pPr>
-            <w:r>
-              <w:rPr/>
-              <w:t>300000.0</w:t>
+              </w:rPr>
+            </w:pPr>
+            <w:r>
+              <w:t>100.0</w:t>
             </w:r>
           </w:p>
         </w:tc>
@@ -1992,8 +1817,6 @@
               <w:jc w:val="start"/>
               <w:rPr>
                 <w:rFonts w:ascii="Noto Sans" w:hAnsi="Noto Sans"/>
-                <w:sz w:val="24"/>
-                <w:szCs w:val="24"/>
               </w:rPr>
             </w:pPr>
             <w:r>
@@ -2020,12 +1843,9 @@
               <w:jc w:val="start"/>
               <w:rPr>
                 <w:rFonts w:ascii="Noto Sans" w:hAnsi="Noto Sans"/>
-                <w:sz w:val="24"/>
-                <w:szCs w:val="24"/>
-              </w:rPr>
-            </w:pPr>
-            <w:r>
-              <w:rPr/>
+              </w:rPr>
+            </w:pPr>
+            <w:r>
               <w:t>0</w:t>
             </w:r>
           </w:p>
@@ -2075,8 +1895,6 @@
               <w:jc w:val="start"/>
               <w:rPr>
                 <w:rFonts w:ascii="Noto Sans" w:hAnsi="Noto Sans"/>
-                <w:sz w:val="24"/>
-                <w:szCs w:val="24"/>
               </w:rPr>
             </w:pPr>
             <w:r>
@@ -2103,13 +1921,10 @@
               <w:jc w:val="start"/>
               <w:rPr>
                 <w:rFonts w:ascii="Noto Sans" w:hAnsi="Noto Sans"/>
-                <w:sz w:val="24"/>
-                <w:szCs w:val="24"/>
-              </w:rPr>
-            </w:pPr>
-            <w:r>
-              <w:rPr/>
-              <w:t>27000.0</w:t>
+              </w:rPr>
+            </w:pPr>
+            <w:r>
+              <w:t>9.0</w:t>
             </w:r>
           </w:p>
         </w:tc>
@@ -2158,8 +1973,6 @@
               <w:jc w:val="start"/>
               <w:rPr>
                 <w:rFonts w:ascii="Noto Sans" w:hAnsi="Noto Sans"/>
-                <w:sz w:val="24"/>
-                <w:szCs w:val="24"/>
               </w:rPr>
             </w:pPr>
             <w:r>
@@ -2186,13 +1999,10 @@
               <w:jc w:val="start"/>
               <w:rPr>
                 <w:rFonts w:ascii="Noto Sans" w:hAnsi="Noto Sans"/>
-                <w:sz w:val="24"/>
-                <w:szCs w:val="24"/>
-              </w:rPr>
-            </w:pPr>
-            <w:r>
-              <w:rPr/>
-              <w:t>27000.0</w:t>
+              </w:rPr>
+            </w:pPr>
+            <w:r>
+              <w:t>9.0</w:t>
             </w:r>
           </w:p>
         </w:tc>
@@ -2237,15 +2047,12 @@
               <w:jc w:val="start"/>
               <w:rPr>
                 <w:rFonts w:ascii="Noto Sans" w:hAnsi="Noto Sans"/>
-                <w:sz w:val="24"/>
-                <w:szCs w:val="24"/>
-              </w:rPr>
-            </w:pPr>
-            <w:r>
-              <w:rPr/>
+              </w:rPr>
+            </w:pPr>
+            <w:r>
               <w:t>Total (Round Off):</w:t>
               <w:br/>
-              <w:t>Three Hundred And Fifty-Four Thousand Only</w:t>
+              <w:t>One Hundred And Eighteen Only</w:t>
             </w:r>
           </w:p>
         </w:tc>
@@ -2261,13 +2068,10 @@
               <w:jc w:val="start"/>
               <w:rPr>
                 <w:rFonts w:ascii="Noto Sans" w:hAnsi="Noto Sans"/>
-                <w:sz w:val="24"/>
-                <w:szCs w:val="24"/>
-              </w:rPr>
-            </w:pPr>
-            <w:r>
-              <w:rPr/>
-              <w:t>354000.00</w:t>
+              </w:rPr>
+            </w:pPr>
+            <w:r>
+              <w:t>118.00</w:t>
             </w:r>
           </w:p>
         </w:tc>
@@ -2284,8 +2088,8 @@
         <w:jc w:val="start"/>
         <w:rPr>
           <w:rFonts w:ascii="Noto Sans" w:hAnsi="Noto Sans"/>
-          <w:b/>
-          <w:bCs/>
+          <w:b w:val="false"/>
+          <w:bCs w:val="false"/>
           <w:sz w:val="32"/>
           <w:szCs w:val="32"/>
         </w:rPr>
@@ -2293,8 +2097,8 @@
       <w:r>
         <w:rPr>
           <w:rFonts w:ascii="Noto Sans" w:hAnsi="Noto Sans"/>
-          <w:b/>
-          <w:bCs/>
+          <w:b w:val="false"/>
+          <w:bCs w:val="false"/>
           <w:sz w:val="32"/>
           <w:szCs w:val="32"/>
         </w:rPr>
@@ -2311,10 +2115,6 @@
         <w:jc w:val="start"/>
         <w:rPr>
           <w:rFonts w:ascii="Noto Sans" w:hAnsi="Noto Sans"/>
-          <w:b/>
-          <w:bCs/>
-          <w:sz w:val="42"/>
-          <w:szCs w:val="42"/>
         </w:rPr>
       </w:pPr>
       <w:r>
@@ -2339,10 +2139,6 @@
         <w:jc w:val="start"/>
         <w:rPr>
           <w:rFonts w:ascii="Noto Sans" w:hAnsi="Noto Sans"/>
-          <w:b w:val="false"/>
-          <w:bCs w:val="false"/>
-          <w:sz w:val="24"/>
-          <w:szCs w:val="24"/>
         </w:rPr>
       </w:pPr>
       <w:r>
@@ -2367,10 +2163,6 @@
         <w:jc w:val="start"/>
         <w:rPr>
           <w:rFonts w:ascii="Noto Sans" w:hAnsi="Noto Sans"/>
-          <w:b w:val="false"/>
-          <w:bCs w:val="false"/>
-          <w:sz w:val="24"/>
-          <w:szCs w:val="24"/>
         </w:rPr>
       </w:pPr>
       <w:r>
@@ -2395,10 +2187,6 @@
         <w:jc w:val="start"/>
         <w:rPr>
           <w:rFonts w:ascii="Noto Sans" w:hAnsi="Noto Sans"/>
-          <w:b w:val="false"/>
-          <w:bCs w:val="false"/>
-          <w:sz w:val="24"/>
-          <w:szCs w:val="24"/>
         </w:rPr>
       </w:pPr>
       <w:r>
@@ -2433,44 +2221,16 @@
         <w:jc w:val="start"/>
         <w:rPr>
           <w:rFonts w:ascii="Noto Sans" w:hAnsi="Noto Sans"/>
-          <w:b w:val="false"/>
-          <w:bCs w:val="false"/>
-          <w:sz w:val="32"/>
-          <w:szCs w:val="32"/>
         </w:rPr>
       </w:pPr>
       <w:r>
         <w:rPr>
           <w:rFonts w:ascii="Noto Sans" w:hAnsi="Noto Sans"/>
-          <w:b w:val="false"/>
-          <w:bCs w:val="false"/>
           <w:sz w:val="24"/>
           <w:szCs w:val="24"/>
         </w:rPr>
         <w:t xml:space="preserve">3. Payment must be made by </w:t>
       </w:r>
-      <w:r>
-        <w:rPr>
-          <w:rFonts w:ascii="Noto Sans" w:hAnsi="Noto Sans"/>
-          <w:b w:val="false"/>
-          <w:bCs w:val="false"/>
-          <w:sz w:val="24"/>
-          <w:szCs w:val="24"/>
-        </w:rPr>
-        <w:t>cheque and UPI ID</w:t>
-      </w:r>
-    </w:p>
-    <w:p>
-      <w:pPr>
-        <w:pStyle w:val="Normal"/>
-        <w:tabs>
-          <w:tab w:val="clear" w:pos="709"/>
-          <w:tab w:val="left" w:pos="10575" w:leader="none"/>
-        </w:tabs>
-        <w:bidi w:val="0"/>
-        <w:jc w:val="start"/>
-        <w:rPr/>
-      </w:pPr>
       <w:r>
         <mc:AlternateContent>
           <mc:Choice Requires="wps">
@@ -2478,12 +2238,12 @@
               <wp:anchor behindDoc="0" distT="16510" distB="16510" distL="16510" distR="16510" simplePos="0" locked="0" layoutInCell="1" allowOverlap="1" relativeHeight="3">
                 <wp:simplePos x="0" y="0"/>
                 <wp:positionH relativeFrom="column">
-                  <wp:posOffset>5048250</wp:posOffset>
+                  <wp:posOffset>4962525</wp:posOffset>
                 </wp:positionH>
                 <wp:positionV relativeFrom="paragraph">
-                  <wp:posOffset>171450</wp:posOffset>
+                  <wp:posOffset>521970</wp:posOffset>
                 </wp:positionV>
-                <wp:extent cx="2124075" cy="635"/>
+                <wp:extent cx="2209800" cy="635"/>
                 <wp:effectExtent l="16510" t="16510" r="16510" b="16510"/>
                 <wp:wrapNone/>
                 <wp:docPr id="2" name="Horizontal line 1"/>
@@ -2494,7 +2254,7 @@
                       <wps:spPr>
                         <a:xfrm>
                           <a:off x="0" y="0"/>
-                          <a:ext cx="2124000" cy="720"/>
+                          <a:ext cx="2209680" cy="720"/>
                         </a:xfrm>
                         <a:prstGeom prst="line">
                           <a:avLst/>
@@ -2521,7 +2281,7 @@
           </mc:Choice>
           <mc:Fallback>
             <w:pict>
-              <v:line id="shape_0" from="397.5pt,13.5pt" to="564.7pt,13.5pt" ID="Horizontal line 1" stroked="t" o:allowincell="f" style="position:absolute">
+              <v:line id="shape_0" from="390.75pt,41.1pt" to="564.7pt,41.1pt" ID="Horizontal line 1" stroked="t" o:allowincell="f" style="position:absolute">
                 <v:stroke color="#5b93f5" weight="32400" joinstyle="round" endcap="flat"/>
                 <v:fill o:detectmouseclick="t" on="false"/>
                 <w10:wrap type="none"/>
@@ -2533,12 +2293,10 @@
       <w:r>
         <w:rPr>
           <w:rFonts w:ascii="Noto Sans" w:hAnsi="Noto Sans"/>
-          <w:b/>
-          <w:bCs/>
-          <w:sz w:val="42"/>
-          <w:szCs w:val="42"/>
-        </w:rPr>
-        <w:tab/>
+          <w:sz w:val="24"/>
+          <w:szCs w:val="24"/>
+        </w:rPr>
+        <w:t>cheque and UPI ID</w:t>
       </w:r>
     </w:p>
     <w:p>
@@ -2550,15 +2308,47 @@
           <w:tab w:val="left" w:pos="7935" w:leader="none"/>
         </w:tabs>
         <w:bidi w:val="0"/>
-        <w:jc w:val="end"/>
-        <w:rPr>
-          <w:rFonts w:ascii="Noto Sans" w:hAnsi="Noto Sans"/>
+        <w:jc w:val="start"/>
+        <w:rPr>
           <w:b/>
           <w:bCs/>
           <w:sz w:val="42"/>
           <w:szCs w:val="42"/>
         </w:rPr>
       </w:pPr>
+      <w:r>
+        <w:rPr>
+          <w:b/>
+          <w:bCs/>
+          <w:sz w:val="42"/>
+          <w:szCs w:val="42"/>
+        </w:rPr>
+      </w:r>
+    </w:p>
+    <w:p>
+      <w:pPr>
+        <w:pStyle w:val="Normal"/>
+        <w:tabs>
+          <w:tab w:val="clear" w:pos="709"/>
+          <w:tab w:val="left" w:pos="7830" w:leader="none"/>
+          <w:tab w:val="left" w:pos="7935" w:leader="none"/>
+        </w:tabs>
+        <w:bidi w:val="0"/>
+        <w:jc w:val="start"/>
+        <w:rPr>
+          <w:rFonts w:ascii="Noto Sans" w:hAnsi="Noto Sans"/>
+        </w:rPr>
+      </w:pPr>
+      <w:r>
+        <w:rPr>
+          <w:rFonts w:ascii="Noto Sans" w:hAnsi="Noto Sans"/>
+          <w:b/>
+          <w:bCs/>
+          <w:sz w:val="42"/>
+          <w:szCs w:val="42"/>
+        </w:rPr>
+        <w:tab/>
+      </w:r>
       <w:r>
         <w:rPr>
           <w:rFonts w:ascii="Noto Sans" w:hAnsi="Noto Sans"/>

</xml_diff>